<commit_message>
Migrate all 3x3 methods to Twisty Player.
</commit_message>
<xml_diff>
--- a/docs/Word Files/2x2/Methods/RoFL.docx
+++ b/docs/Word Files/2x2/Methods/RoFL.docx
@@ -21,8 +21,16 @@
         <w:rPr>
           <w:rFonts w:hint="eastAsia"/>
         </w:rPr>
-        <w:t xml:space="preserve"> RoFL</w:t>
-      </w:r>
+        <w:t xml:space="preserve"> </w:t>
+      </w:r>
+      <w:proofErr w:type="spellStart"/>
+      <w:r>
+        <w:rPr>
+          <w:rFonts w:hint="eastAsia"/>
+        </w:rPr>
+        <w:t>RoFL</w:t>
+      </w:r>
+      <w:proofErr w:type="spellEnd"/>
       <w:r>
         <w:t xml:space="preserve"> method for the</w:t>
       </w:r>
@@ -54,50 +62,116 @@
         <w:spacing w:after="0" w:line="240" w:lineRule="auto"/>
       </w:pPr>
       <w:r>
-        <w:t>import ReconViewer from "@site/src/components/ReconViewer";</w:t>
-      </w:r>
-    </w:p>
-    <w:p>
-      <w:pPr>
-        <w:spacing w:after="0" w:line="240" w:lineRule="auto"/>
-      </w:pPr>
-      <w:r>
-        <w:t>import YouTube from "@site/src/components/YouTube";</w:t>
-      </w:r>
-    </w:p>
-    <w:p>
-      <w:pPr>
-        <w:spacing w:after="0" w:line="240" w:lineRule="auto"/>
-      </w:pPr>
-      <w:r>
-        <w:t>import ImageCollage from '@site/src/components/ImageCollage';</w:t>
-      </w:r>
-    </w:p>
-    <w:p>
-      <w:pPr>
-        <w:spacing w:after="0" w:line="240" w:lineRule="auto"/>
-      </w:pPr>
-    </w:p>
-    <w:p>
-      <w:pPr>
-        <w:spacing w:after="0" w:line="240" w:lineRule="auto"/>
-      </w:pPr>
-      <w:r>
-        <w:t># RoFL</w:t>
-      </w:r>
-    </w:p>
-    <w:p>
-      <w:pPr>
-        <w:spacing w:after="0" w:line="240" w:lineRule="auto"/>
-      </w:pPr>
-    </w:p>
-    <w:p>
-      <w:pPr>
-        <w:spacing w:after="0" w:line="240" w:lineRule="auto"/>
-      </w:pPr>
-      <w:r>
-        <w:t>&lt;ReconViewer</w:t>
-      </w:r>
+        <w:t xml:space="preserve">import </w:t>
+      </w:r>
+      <w:proofErr w:type="spellStart"/>
+      <w:r>
+        <w:t>ReconViewer</w:t>
+      </w:r>
+      <w:proofErr w:type="spellEnd"/>
+      <w:r>
+        <w:t xml:space="preserve"> from "@site/</w:t>
+      </w:r>
+      <w:proofErr w:type="spellStart"/>
+      <w:r>
+        <w:t>src</w:t>
+      </w:r>
+      <w:proofErr w:type="spellEnd"/>
+      <w:r>
+        <w:t>/components/</w:t>
+      </w:r>
+      <w:proofErr w:type="spellStart"/>
+      <w:r>
+        <w:t>ReconViewer</w:t>
+      </w:r>
+      <w:proofErr w:type="spellEnd"/>
+      <w:r>
+        <w:t>";</w:t>
+      </w:r>
+    </w:p>
+    <w:p>
+      <w:pPr>
+        <w:spacing w:after="0" w:line="240" w:lineRule="auto"/>
+      </w:pPr>
+      <w:r>
+        <w:t>import YouTube from "@site/</w:t>
+      </w:r>
+      <w:proofErr w:type="spellStart"/>
+      <w:r>
+        <w:t>src</w:t>
+      </w:r>
+      <w:proofErr w:type="spellEnd"/>
+      <w:r>
+        <w:t>/components/YouTube";</w:t>
+      </w:r>
+    </w:p>
+    <w:p>
+      <w:pPr>
+        <w:spacing w:after="0" w:line="240" w:lineRule="auto"/>
+      </w:pPr>
+      <w:r>
+        <w:t xml:space="preserve">import </w:t>
+      </w:r>
+      <w:proofErr w:type="spellStart"/>
+      <w:r>
+        <w:t>ImageCollage</w:t>
+      </w:r>
+      <w:proofErr w:type="spellEnd"/>
+      <w:r>
+        <w:t xml:space="preserve"> from '@site/</w:t>
+      </w:r>
+      <w:proofErr w:type="spellStart"/>
+      <w:r>
+        <w:t>src</w:t>
+      </w:r>
+      <w:proofErr w:type="spellEnd"/>
+      <w:r>
+        <w:t>/components/</w:t>
+      </w:r>
+      <w:proofErr w:type="spellStart"/>
+      <w:r>
+        <w:t>ImageCollage</w:t>
+      </w:r>
+      <w:proofErr w:type="spellEnd"/>
+      <w:r>
+        <w:t>';</w:t>
+      </w:r>
+    </w:p>
+    <w:p>
+      <w:pPr>
+        <w:spacing w:after="0" w:line="240" w:lineRule="auto"/>
+      </w:pPr>
+    </w:p>
+    <w:p>
+      <w:pPr>
+        <w:spacing w:after="0" w:line="240" w:lineRule="auto"/>
+      </w:pPr>
+      <w:r>
+        <w:t xml:space="preserve"># </w:t>
+      </w:r>
+      <w:proofErr w:type="spellStart"/>
+      <w:r>
+        <w:t>RoFL</w:t>
+      </w:r>
+      <w:proofErr w:type="spellEnd"/>
+    </w:p>
+    <w:p>
+      <w:pPr>
+        <w:spacing w:after="0" w:line="240" w:lineRule="auto"/>
+      </w:pPr>
+    </w:p>
+    <w:p>
+      <w:pPr>
+        <w:spacing w:after="0" w:line="240" w:lineRule="auto"/>
+      </w:pPr>
+      <w:r>
+        <w:t>&lt;</w:t>
+      </w:r>
+      <w:proofErr w:type="spellStart"/>
+      <w:r>
+        <w:t>ReconViewer</w:t>
+      </w:r>
+      <w:proofErr w:type="spellEnd"/>
     </w:p>
     <w:p>
       <w:pPr>
@@ -247,7 +321,15 @@
         <w:spacing w:after="0" w:line="240" w:lineRule="auto"/>
       </w:pPr>
       <w:r>
-        <w:t>[Click here for more step details on the SpeedSolving wiki](https://www.speedsolving.com/wiki/index.php?title=RoFL)</w:t>
+        <w:t xml:space="preserve">[Click here for more step details on the </w:t>
+      </w:r>
+      <w:proofErr w:type="spellStart"/>
+      <w:r>
+        <w:t>SpeedSolving</w:t>
+      </w:r>
+      <w:proofErr w:type="spellEnd"/>
+      <w:r>
+        <w:t xml:space="preserve"> wiki](https://www.speedsolving.com/wiki/index.php?title=RoFL)</w:t>
       </w:r>
     </w:p>
     <w:p>
@@ -286,7 +368,15 @@
         <w:spacing w:after="0" w:line="240" w:lineRule="auto"/>
       </w:pPr>
       <w:r>
-        <w:t xml:space="preserve">Around 2009, Stefan Pochmann began developing an idea he called Rotten First Layer (RoFL). The bottom layer pieces are free to be in any orientation or permutation. Then an algorithm set is used to solve the upper layer corner case while correcting the bottom layer. The method can be seen as executing CLL or TCLL on both sides. Although development of </w:t>
+        <w:t>Around 2009, Stefan Pochmann began developing an idea he called Rotten First Layer (</w:t>
+      </w:r>
+      <w:proofErr w:type="spellStart"/>
+      <w:r>
+        <w:t>RoFL</w:t>
+      </w:r>
+      <w:proofErr w:type="spellEnd"/>
+      <w:r>
+        <w:t xml:space="preserve">). The bottom layer pieces are free to be in any orientation or permutation. Then an algorithm set is used to solve the upper layer corner case while correcting the bottom layer. The method can be seen as executing CLL or TCLL on both sides. Although development of </w:t>
       </w:r>
       <w:r>
         <w:rPr>
@@ -295,7 +385,11 @@
         <w:t>t</w:t>
       </w:r>
       <w:r>
-        <w:t>he method occurred in 2009, it wasn't until 2013 that Pochman</w:t>
+        <w:t xml:space="preserve">he method occurred in 2009, it wasn't until 2013 that </w:t>
+      </w:r>
+      <w:proofErr w:type="spellStart"/>
+      <w:r>
+        <w:t>Pochman</w:t>
       </w:r>
       <w:r>
         <w:rPr>
@@ -303,6 +397,7 @@
         </w:rPr>
         <w:t>n</w:t>
       </w:r>
+      <w:proofErr w:type="spellEnd"/>
       <w:r>
         <w:t xml:space="preserve"> published the method to the online community</w:t>
       </w:r>
@@ -365,7 +460,21 @@
         <w:rPr>
           <w:rFonts w:hint="eastAsia"/>
         </w:rPr>
-        <w:t>Along with the proposal of the method, Pochmann provided some techniques that can be used. Because both sides are CLL or TCLL cases, it is often possible to use an alternate, better algorithm by flipping the 2x2x2 over. It also isn</w:t>
+        <w:t xml:space="preserve">Along with the proposal of the method, </w:t>
+      </w:r>
+      <w:proofErr w:type="spellStart"/>
+      <w:r>
+        <w:rPr>
+          <w:rFonts w:hint="eastAsia"/>
+        </w:rPr>
+        <w:t>Pochmann</w:t>
+      </w:r>
+      <w:proofErr w:type="spellEnd"/>
+      <w:r>
+        <w:rPr>
+          <w:rFonts w:hint="eastAsia"/>
+        </w:rPr>
+        <w:t xml:space="preserve"> provided some techniques that can be used. Because both sides are CLL or TCLL cases, it is often possible to use an alternate, better algorithm by flipping the 2x2x2 over. It also isn</w:t>
       </w:r>
       <w:r>
         <w:t>’</w:t>
@@ -387,15 +496,47 @@
         <w:spacing w:after="0" w:line="240" w:lineRule="auto"/>
       </w:pPr>
       <w:r>
-        <w:t>![](img/RoFL/RoFL1.png)</w:t>
-      </w:r>
-    </w:p>
-    <w:p>
-      <w:pPr>
-        <w:spacing w:after="0" w:line="240" w:lineRule="auto"/>
-      </w:pPr>
-      <w:r>
-        <w:t>![](img/RoFL/RoFL2.png)</w:t>
+        <w:t>![](</w:t>
+      </w:r>
+      <w:proofErr w:type="spellStart"/>
+      <w:r>
+        <w:t>img</w:t>
+      </w:r>
+      <w:proofErr w:type="spellEnd"/>
+      <w:r>
+        <w:t>/</w:t>
+      </w:r>
+      <w:proofErr w:type="spellStart"/>
+      <w:r>
+        <w:t>RoFL</w:t>
+      </w:r>
+      <w:proofErr w:type="spellEnd"/>
+      <w:r>
+        <w:t>/RoFL1.png)</w:t>
+      </w:r>
+    </w:p>
+    <w:p>
+      <w:pPr>
+        <w:spacing w:after="0" w:line="240" w:lineRule="auto"/>
+      </w:pPr>
+      <w:r>
+        <w:t>![](</w:t>
+      </w:r>
+      <w:proofErr w:type="spellStart"/>
+      <w:r>
+        <w:t>img</w:t>
+      </w:r>
+      <w:proofErr w:type="spellEnd"/>
+      <w:r>
+        <w:t>/</w:t>
+      </w:r>
+      <w:proofErr w:type="spellStart"/>
+      <w:r>
+        <w:t>RoFL</w:t>
+      </w:r>
+      <w:proofErr w:type="spellEnd"/>
+      <w:r>
+        <w:t>/RoFL2.png)</w:t>
       </w:r>
     </w:p>
     <w:p>
@@ -587,20 +728,50 @@
         <w:rPr>
           <w:rFonts w:hint="eastAsia"/>
         </w:rPr>
-        <w:t>. The community came to some of the same conclusions as Pochmann as it relates to flipping the cube.</w:t>
-      </w:r>
-    </w:p>
-    <w:p>
-      <w:pPr>
-        <w:spacing w:after="0" w:line="240" w:lineRule="auto"/>
-      </w:pPr>
-    </w:p>
-    <w:p>
-      <w:pPr>
-        <w:spacing w:after="0" w:line="240" w:lineRule="auto"/>
-      </w:pPr>
-      <w:r>
-        <w:t>![](img/RoFL/</w:t>
+        <w:t xml:space="preserve">. The community came to some of the same conclusions as </w:t>
+      </w:r>
+      <w:proofErr w:type="spellStart"/>
+      <w:r>
+        <w:rPr>
+          <w:rFonts w:hint="eastAsia"/>
+        </w:rPr>
+        <w:t>Pochmann</w:t>
+      </w:r>
+      <w:proofErr w:type="spellEnd"/>
+      <w:r>
+        <w:rPr>
+          <w:rFonts w:hint="eastAsia"/>
+        </w:rPr>
+        <w:t xml:space="preserve"> as it relates to flipping the cube.</w:t>
+      </w:r>
+    </w:p>
+    <w:p>
+      <w:pPr>
+        <w:spacing w:after="0" w:line="240" w:lineRule="auto"/>
+      </w:pPr>
+    </w:p>
+    <w:p>
+      <w:pPr>
+        <w:spacing w:after="0" w:line="240" w:lineRule="auto"/>
+      </w:pPr>
+      <w:r>
+        <w:t>![](</w:t>
+      </w:r>
+      <w:proofErr w:type="spellStart"/>
+      <w:r>
+        <w:t>img</w:t>
+      </w:r>
+      <w:proofErr w:type="spellEnd"/>
+      <w:r>
+        <w:t>/</w:t>
+      </w:r>
+      <w:proofErr w:type="spellStart"/>
+      <w:r>
+        <w:t>RoFL</w:t>
+      </w:r>
+      <w:proofErr w:type="spellEnd"/>
+      <w:r>
+        <w:t>/</w:t>
       </w:r>
       <w:r>
         <w:rPr>
@@ -617,7 +788,23 @@
         <w:spacing w:after="0" w:line="240" w:lineRule="auto"/>
       </w:pPr>
       <w:r>
-        <w:t>![](img/RoFL/</w:t>
+        <w:t>![](</w:t>
+      </w:r>
+      <w:proofErr w:type="spellStart"/>
+      <w:r>
+        <w:t>img</w:t>
+      </w:r>
+      <w:proofErr w:type="spellEnd"/>
+      <w:r>
+        <w:t>/</w:t>
+      </w:r>
+      <w:proofErr w:type="spellStart"/>
+      <w:r>
+        <w:t>RoFL</w:t>
+      </w:r>
+      <w:proofErr w:type="spellEnd"/>
+      <w:r>
+        <w:t>/</w:t>
       </w:r>
       <w:r>
         <w:rPr>
@@ -643,7 +830,23 @@
         <w:spacing w:after="0" w:line="240" w:lineRule="auto"/>
       </w:pPr>
       <w:r>
-        <w:t>![](img/RoFL/</w:t>
+        <w:t>![](</w:t>
+      </w:r>
+      <w:proofErr w:type="spellStart"/>
+      <w:r>
+        <w:t>img</w:t>
+      </w:r>
+      <w:proofErr w:type="spellEnd"/>
+      <w:r>
+        <w:t>/</w:t>
+      </w:r>
+      <w:proofErr w:type="spellStart"/>
+      <w:r>
+        <w:t>RoFL</w:t>
+      </w:r>
+      <w:proofErr w:type="spellEnd"/>
+      <w:r>
+        <w:t>/</w:t>
       </w:r>
       <w:r>
         <w:rPr>
@@ -774,7 +977,23 @@
         <w:spacing w:after="0" w:line="240" w:lineRule="auto"/>
       </w:pPr>
       <w:r>
-        <w:t>![](img/RoFL/</w:t>
+        <w:t>![](</w:t>
+      </w:r>
+      <w:proofErr w:type="spellStart"/>
+      <w:r>
+        <w:t>img</w:t>
+      </w:r>
+      <w:proofErr w:type="spellEnd"/>
+      <w:r>
+        <w:t>/</w:t>
+      </w:r>
+      <w:proofErr w:type="spellStart"/>
+      <w:r>
+        <w:t>RoFL</w:t>
+      </w:r>
+      <w:proofErr w:type="spellEnd"/>
+      <w:r>
+        <w:t>/</w:t>
       </w:r>
       <w:r>
         <w:rPr>
@@ -796,7 +1015,15 @@
         <w:spacing w:after="0" w:line="240" w:lineRule="auto"/>
       </w:pPr>
       <w:r>
-        <w:t>&lt;iframe width="640" height="360" src="https://www.youtube.com/embed/3fnvk7kclDw" frameborder="0" allow="accelerometer; autoplay; encrypted-media; gyroscope; picture-in-picture" allowfullscreen&gt;&lt;/iframe&gt;</w:t>
+        <w:t xml:space="preserve">&lt;YouTube </w:t>
+      </w:r>
+      <w:proofErr w:type="spellStart"/>
+      <w:r>
+        <w:t>embedId</w:t>
+      </w:r>
+      <w:proofErr w:type="spellEnd"/>
+      <w:r>
+        <w:t>="3fnvk7kclDw" /&gt;</w:t>
       </w:r>
     </w:p>
     <w:p>
@@ -822,7 +1049,19 @@
         <w:spacing w:after="0" w:line="240" w:lineRule="auto"/>
       </w:pPr>
       <w:r>
-        <w:t>An interesting part of history is the development of TCLL. TCLL is a subset of RoFL and Pochman</w:t>
+        <w:t xml:space="preserve">An interesting part of history is the development of TCLL. TCLL is a subset of </w:t>
+      </w:r>
+      <w:proofErr w:type="spellStart"/>
+      <w:r>
+        <w:t>RoFL</w:t>
+      </w:r>
+      <w:proofErr w:type="spellEnd"/>
+      <w:r>
+        <w:t xml:space="preserve"> and </w:t>
+      </w:r>
+      <w:proofErr w:type="spellStart"/>
+      <w:r>
+        <w:t>Pochman</w:t>
       </w:r>
       <w:r>
         <w:rPr>
@@ -830,21 +1069,46 @@
         </w:rPr>
         <w:t>n</w:t>
       </w:r>
-      <w:r>
-        <w:t xml:space="preserve"> generated the algorithms for the two TCLL sets. The sets are included on the RoFL webpage along with the other sets of RoFL that were generated by Pochmann.</w:t>
-      </w:r>
-    </w:p>
-    <w:p>
-      <w:pPr>
-        <w:spacing w:after="0" w:line="240" w:lineRule="auto"/>
-      </w:pPr>
-    </w:p>
-    <w:p>
-      <w:pPr>
-        <w:spacing w:after="0" w:line="240" w:lineRule="auto"/>
-      </w:pPr>
-      <w:r>
-        <w:t>In 2013, Robert Yau and Christopher Olson identified TCLL from RoFL as a method that they would like to develop. Yau and Olson generated new algorithms, gave the method the name Twisty CLL (TCLL), and presented to speedsolving.com. See the [TCLL](2x2/Methods/TCLL.md) page for the complete history.</w:t>
+      <w:proofErr w:type="spellEnd"/>
+      <w:r>
+        <w:t xml:space="preserve"> generated the algorithms for the two TCLL sets. The sets are included on the </w:t>
+      </w:r>
+      <w:proofErr w:type="spellStart"/>
+      <w:r>
+        <w:t>RoFL</w:t>
+      </w:r>
+      <w:proofErr w:type="spellEnd"/>
+      <w:r>
+        <w:t xml:space="preserve"> webpage along with the other sets of </w:t>
+      </w:r>
+      <w:proofErr w:type="spellStart"/>
+      <w:r>
+        <w:t>RoFL</w:t>
+      </w:r>
+      <w:proofErr w:type="spellEnd"/>
+      <w:r>
+        <w:t xml:space="preserve"> that were generated by Pochmann.</w:t>
+      </w:r>
+    </w:p>
+    <w:p>
+      <w:pPr>
+        <w:spacing w:after="0" w:line="240" w:lineRule="auto"/>
+      </w:pPr>
+    </w:p>
+    <w:p>
+      <w:pPr>
+        <w:spacing w:after="0" w:line="240" w:lineRule="auto"/>
+      </w:pPr>
+      <w:r>
+        <w:t xml:space="preserve">In 2013, Robert Yau and Christopher Olson identified TCLL from </w:t>
+      </w:r>
+      <w:proofErr w:type="spellStart"/>
+      <w:r>
+        <w:t>RoFL</w:t>
+      </w:r>
+      <w:proofErr w:type="spellEnd"/>
+      <w:r>
+        <w:t xml:space="preserve"> as a method that they would like to develop. Yau and Olson generated new algorithms, gave the method the name Twisty CLL (TCLL), and presented to speedsolving.com. See the [TCLL](2x2/Methods/TCLL.md) page for the complete history.</w:t>
       </w:r>
     </w:p>
     <w:p>
@@ -1722,7 +1986,6 @@
   <w:style w:type="character" w:default="1" w:styleId="DefaultParagraphFont">
     <w:name w:val="Default Paragraph Font"/>
     <w:uiPriority w:val="1"/>
-    <w:semiHidden/>
     <w:unhideWhenUsed/>
   </w:style>
   <w:style w:type="table" w:default="1" w:styleId="TableNormal">

</xml_diff>